<commit_message>
Upload Pertemuan 12 Weather app using API integration in Flutter
</commit_message>
<xml_diff>
--- a/UTS/Soal UTS Mobile.docx
+++ b/UTS/Soal UTS Mobile.docx
@@ -329,6 +329,10 @@
         <w:t xml:space="preserve"> </w:t>
       </w:r>
       <w:r>
+        <w:rPr>
+          <w:noProof/>
+          <w:lang w:val="en-US"/>
+        </w:rPr>
         <w:drawing>
           <wp:inline distT="0" distB="0" distL="0" distR="0" wp14:anchorId="0EE788A5" wp14:editId="23D57BDC">
             <wp:extent cx="1771897" cy="2267266"/>
@@ -620,13 +624,7 @@
         <w:rPr>
           <w:w w:val="95"/>
         </w:rPr>
-        <w:t>I</w:t>
-      </w:r>
-      <w:r>
-        <w:rPr>
-          <w:w w:val="95"/>
-        </w:rPr>
-        <w:t>mplementasikan</w:t>
+        <w:t>Implementasikan</w:t>
       </w:r>
       <w:r>
         <w:rPr>
@@ -963,6 +961,10 @@
         <w:ind w:left="1540" w:right="104" w:firstLine="0"/>
       </w:pPr>
       <w:r>
+        <w:rPr>
+          <w:noProof/>
+          <w:lang w:val="en-US"/>
+        </w:rPr>
         <w:drawing>
           <wp:inline distT="0" distB="0" distL="0" distR="0" wp14:anchorId="1AE3DF6B" wp14:editId="2409AD35">
             <wp:extent cx="2073154" cy="2619375"/>
@@ -1148,6 +1150,10 @@
         <w:ind w:left="1540" w:right="3842" w:firstLine="0"/>
       </w:pPr>
       <w:r>
+        <w:rPr>
+          <w:noProof/>
+          <w:lang w:val="en-US"/>
+        </w:rPr>
         <w:lastRenderedPageBreak/>
         <w:drawing>
           <wp:inline distT="0" distB="0" distL="0" distR="0" wp14:anchorId="510C60D3" wp14:editId="2CE3218C">
@@ -1596,6 +1602,10 @@
         <w:ind w:right="870" w:firstLine="0"/>
       </w:pPr>
       <w:r>
+        <w:rPr>
+          <w:noProof/>
+          <w:lang w:val="en-US"/>
+        </w:rPr>
         <w:drawing>
           <wp:inline distT="0" distB="0" distL="0" distR="0" wp14:anchorId="522A4AE1" wp14:editId="71BCE3D4">
             <wp:extent cx="2737274" cy="3324225"/>
@@ -1760,6 +1770,10 @@
         <w:ind w:firstLine="0"/>
       </w:pPr>
       <w:r>
+        <w:rPr>
+          <w:noProof/>
+          <w:lang w:val="en-US"/>
+        </w:rPr>
         <w:lastRenderedPageBreak/>
         <w:drawing>
           <wp:inline distT="0" distB="0" distL="0" distR="0" wp14:anchorId="5EF082DE" wp14:editId="6E242E0F">
@@ -2026,6 +2040,10 @@
         <w:ind w:right="479" w:firstLine="0"/>
       </w:pPr>
       <w:r>
+        <w:rPr>
+          <w:noProof/>
+          <w:lang w:val="en-US"/>
+        </w:rPr>
         <w:drawing>
           <wp:inline distT="0" distB="0" distL="0" distR="0" wp14:anchorId="4C53B1B0" wp14:editId="101B3F4A">
             <wp:extent cx="3124200" cy="4000500"/>
@@ -2766,13 +2784,7 @@
         <w:rPr>
           <w:w w:val="95"/>
         </w:rPr>
-        <w:t>: Struktur kode yang baik dan adanya komentar singk</w:t>
-      </w:r>
-      <w:r>
-        <w:rPr>
-          <w:w w:val="95"/>
-        </w:rPr>
-        <w:t>at di setiap fungsi</w:t>
+        <w:t>: Struktur kode yang baik dan adanya komentar singkat di setiap fungsi</w:t>
       </w:r>
       <w:r>
         <w:rPr>
@@ -3195,8 +3207,9 @@
         <w:br/>
         <w:t>link github</w:t>
       </w:r>
-      <w:bookmarkStart w:id="0" w:name="_GoBack"/>
-      <w:bookmarkEnd w:id="0"/>
+      <w:r>
+        <w:t>:</w:t>
+      </w:r>
     </w:p>
     <w:p>
       <w:pPr>
@@ -3207,16 +3220,21 @@
         </w:tabs>
         <w:spacing w:before="194" w:line="273" w:lineRule="auto"/>
         <w:ind w:right="349" w:firstLine="0"/>
-      </w:pPr>
-      <w:r>
-        <w:t xml:space="preserve">Landing </w:t>
-      </w:r>
-      <w:r>
-        <w:t>P</w:t>
-      </w:r>
-      <w:r>
-        <w:t>age:</w:t>
-      </w:r>
+        <w:rPr>
+          <w:sz w:val="32"/>
+        </w:rPr>
+      </w:pPr>
+      <w:hyperlink r:id="rId11" w:history="1">
+        <w:r>
+          <w:rPr>
+            <w:rStyle w:val="Hyperlink"/>
+            <w:sz w:val="32"/>
+          </w:rPr>
+          <w:t>https://github.com/MuhammadTaufiqAbdusSalam/Pem-Mobile/tree/main/UTS</w:t>
+        </w:r>
+      </w:hyperlink>
+      <w:bookmarkStart w:id="0" w:name="_GoBack"/>
+      <w:bookmarkEnd w:id="0"/>
     </w:p>
     <w:p>
       <w:pPr>
@@ -3228,7 +3246,42 @@
         <w:spacing w:before="194" w:line="273" w:lineRule="auto"/>
         <w:ind w:right="349" w:firstLine="0"/>
       </w:pPr>
-      <w:r>
+    </w:p>
+    <w:p>
+      <w:pPr>
+        <w:pStyle w:val="ListParagraph"/>
+        <w:tabs>
+          <w:tab w:val="left" w:pos="820"/>
+          <w:tab w:val="left" w:pos="821"/>
+        </w:tabs>
+        <w:spacing w:before="194" w:line="273" w:lineRule="auto"/>
+        <w:ind w:right="349" w:firstLine="0"/>
+      </w:pPr>
+      <w:r>
+        <w:t xml:space="preserve">Landing </w:t>
+      </w:r>
+      <w:r>
+        <w:t>P</w:t>
+      </w:r>
+      <w:r>
+        <w:t>age:</w:t>
+      </w:r>
+    </w:p>
+    <w:p>
+      <w:pPr>
+        <w:pStyle w:val="ListParagraph"/>
+        <w:tabs>
+          <w:tab w:val="left" w:pos="820"/>
+          <w:tab w:val="left" w:pos="821"/>
+        </w:tabs>
+        <w:spacing w:before="194" w:line="273" w:lineRule="auto"/>
+        <w:ind w:right="349" w:firstLine="0"/>
+      </w:pPr>
+      <w:r>
+        <w:rPr>
+          <w:noProof/>
+          <w:lang w:val="en-US"/>
+        </w:rPr>
         <w:drawing>
           <wp:inline distT="0" distB="0" distL="0" distR="0" wp14:anchorId="5D4778F0" wp14:editId="19F77CA9">
             <wp:extent cx="2454729" cy="3143250"/>
@@ -3281,6 +3334,11 @@
         <w:ind w:right="349" w:firstLine="0"/>
       </w:pPr>
       <w:r>
+        <w:rPr>
+          <w:noProof/>
+          <w:lang w:val="en-US"/>
+        </w:rPr>
+        <w:lastRenderedPageBreak/>
         <w:drawing>
           <wp:inline distT="0" distB="0" distL="0" distR="0" wp14:anchorId="738F4916" wp14:editId="492FEDD5">
             <wp:extent cx="2466166" cy="3143250"/>
@@ -3297,7 +3355,7 @@
                     <pic:cNvPicPr/>
                   </pic:nvPicPr>
                   <pic:blipFill>
-                    <a:blip r:embed="rId11"/>
+                    <a:blip r:embed="rId12"/>
                     <a:stretch>
                       <a:fillRect/>
                     </a:stretch>
@@ -3335,7 +3393,10 @@
         <w:ind w:right="349" w:firstLine="0"/>
       </w:pPr>
       <w:r>
-        <w:lastRenderedPageBreak/>
+        <w:rPr>
+          <w:noProof/>
+          <w:lang w:val="en-US"/>
+        </w:rPr>
         <w:drawing>
           <wp:inline distT="0" distB="0" distL="0" distR="0" wp14:anchorId="57841B51" wp14:editId="0218CF7E">
             <wp:extent cx="2438400" cy="3080854"/>
@@ -3398,6 +3459,11 @@
         <w:ind w:right="349" w:firstLine="0"/>
       </w:pPr>
       <w:r>
+        <w:rPr>
+          <w:noProof/>
+          <w:lang w:val="en-US"/>
+        </w:rPr>
+        <w:lastRenderedPageBreak/>
         <w:drawing>
           <wp:inline distT="0" distB="0" distL="0" distR="0" wp14:anchorId="5A1BE8A4" wp14:editId="7BB8B764">
             <wp:extent cx="2313742" cy="2809875"/>
@@ -3460,6 +3526,10 @@
         <w:ind w:right="349" w:firstLine="0"/>
       </w:pPr>
       <w:r>
+        <w:rPr>
+          <w:noProof/>
+          <w:lang w:val="en-US"/>
+        </w:rPr>
         <w:drawing>
           <wp:inline distT="0" distB="0" distL="0" distR="0" wp14:anchorId="6E7DCF38" wp14:editId="6B837C32">
             <wp:extent cx="2266950" cy="2656865"/>
@@ -4347,6 +4417,17 @@
     <w:uiPriority w:val="1"/>
     <w:qFormat/>
   </w:style>
+  <w:style w:type="character" w:styleId="Hyperlink">
+    <w:name w:val="Hyperlink"/>
+    <w:basedOn w:val="DefaultParagraphFont"/>
+    <w:uiPriority w:val="99"/>
+    <w:unhideWhenUsed/>
+    <w:rsid w:val="0057768B"/>
+    <w:rPr>
+      <w:color w:val="0000FF" w:themeColor="hyperlink"/>
+      <w:u w:val="single"/>
+    </w:rPr>
+  </w:style>
 </w:styles>
 </file>
 

</xml_diff>